<commit_message>
Jetzt ist alles fertig
</commit_message>
<xml_diff>
--- a/doc/Material Liste.docx
+++ b/doc/Material Liste.docx
@@ -9,13 +9,6 @@
           <w:szCs w:val="28"/>
         </w:rPr>
       </w:pPr>
-      <w:r>
-        <w:rPr>
-          <w:sz w:val="28"/>
-          <w:szCs w:val="28"/>
-        </w:rPr>
-        <w:t>Material Liste:</w:t>
-      </w:r>
     </w:p>
     <w:p>
       <w:pPr>
@@ -24,6 +17,13 @@
           <w:szCs w:val="28"/>
         </w:rPr>
       </w:pPr>
+      <w:r>
+        <w:rPr>
+          <w:sz w:val="28"/>
+          <w:szCs w:val="28"/>
+        </w:rPr>
+        <w:t>Material Liste:</w:t>
+      </w:r>
     </w:p>
     <w:p>
       <w:pPr>
@@ -32,13 +32,6 @@
           <w:szCs w:val="28"/>
         </w:rPr>
       </w:pPr>
-      <w:r>
-        <w:rPr>
-          <w:sz w:val="28"/>
-          <w:szCs w:val="28"/>
-        </w:rPr>
-        <w:t>Raspberry Pi mind. 3</w:t>
-      </w:r>
     </w:p>
     <w:p>
       <w:pPr>
@@ -52,21 +45,7 @@
           <w:sz w:val="28"/>
           <w:szCs w:val="28"/>
         </w:rPr>
-        <w:t>Netzteil 5V</w:t>
-      </w:r>
-      <w:r>
-        <w:rPr>
-          <w:sz w:val="28"/>
-          <w:szCs w:val="28"/>
-        </w:rPr>
-        <w:t xml:space="preserve"> für Raspberry</w:t>
-      </w:r>
-      <w:r>
-        <w:rPr>
-          <w:sz w:val="28"/>
-          <w:szCs w:val="28"/>
-        </w:rPr>
-        <w:t xml:space="preserve">, </w:t>
+        <w:t>Raspberry Pi mind. 3</w:t>
       </w:r>
     </w:p>
     <w:p>
@@ -74,62 +53,85 @@
         <w:rPr>
           <w:sz w:val="28"/>
           <w:szCs w:val="28"/>
-          <w:lang w:val="fr-CH"/>
-        </w:rPr>
-      </w:pPr>
-      <w:r>
-        <w:rPr>
-          <w:sz w:val="28"/>
-          <w:szCs w:val="28"/>
-          <w:lang w:val="fr-CH"/>
-        </w:rPr>
-        <w:t>Micro SD -</w:t>
-      </w:r>
-      <w:proofErr w:type="spellStart"/>
-      <w:r>
-        <w:rPr>
-          <w:sz w:val="28"/>
-          <w:szCs w:val="28"/>
-          <w:lang w:val="fr-CH"/>
-        </w:rPr>
-        <w:t>Karte</w:t>
-      </w:r>
-      <w:proofErr w:type="spellEnd"/>
+        </w:rPr>
+      </w:pPr>
+      <w:r>
+        <w:rPr>
+          <w:sz w:val="28"/>
+          <w:szCs w:val="28"/>
+        </w:rPr>
+        <w:t>Netzteil 5V</w:t>
+      </w:r>
+      <w:r>
+        <w:rPr>
+          <w:sz w:val="28"/>
+          <w:szCs w:val="28"/>
+        </w:rPr>
+        <w:t xml:space="preserve"> für Raspberry</w:t>
+      </w:r>
+      <w:r>
+        <w:rPr>
+          <w:sz w:val="28"/>
+          <w:szCs w:val="28"/>
+        </w:rPr>
+        <w:t xml:space="preserve">, </w:t>
+      </w:r>
     </w:p>
     <w:p>
       <w:pPr>
         <w:rPr>
           <w:sz w:val="28"/>
           <w:szCs w:val="28"/>
-          <w:lang w:val="fr-CH"/>
-        </w:rPr>
-      </w:pPr>
-      <w:r>
-        <w:rPr>
-          <w:sz w:val="28"/>
-          <w:szCs w:val="28"/>
-          <w:lang w:val="fr-CH"/>
-        </w:rPr>
-        <w:t>USB-WLAN-Adapter</w:t>
-      </w:r>
+        </w:rPr>
+      </w:pPr>
+      <w:r>
+        <w:rPr>
+          <w:sz w:val="28"/>
+          <w:szCs w:val="28"/>
+        </w:rPr>
+        <w:t>Micro SD -Karte</w:t>
+      </w:r>
+      <w:bookmarkStart w:id="0" w:name="_GoBack"/>
+      <w:bookmarkEnd w:id="0"/>
     </w:p>
     <w:p>
       <w:pPr>
         <w:rPr>
-          <w:sz w:val="28"/>
-          <w:szCs w:val="28"/>
-          <w:lang w:val="fr-CH"/>
-        </w:rPr>
-      </w:pPr>
+          <w:rStyle w:val="ng-scope"/>
+          <w:sz w:val="28"/>
+          <w:szCs w:val="28"/>
+        </w:rPr>
+      </w:pPr>
+      <w:r>
+        <w:rPr>
+          <w:rStyle w:val="ng-scope"/>
+          <w:sz w:val="28"/>
+          <w:szCs w:val="28"/>
+        </w:rPr>
+        <w:t>Drei N-Kanal MOSFETs</w:t>
+      </w:r>
+      <w:r>
+        <w:rPr>
+          <w:rStyle w:val="ng-scope"/>
+          <w:sz w:val="28"/>
+          <w:szCs w:val="28"/>
+        </w:rPr>
+        <w:t xml:space="preserve"> 3 Stück</w:t>
+      </w:r>
+      <w:r>
+        <w:rPr>
+          <w:rStyle w:val="ng-scope"/>
+          <w:sz w:val="28"/>
+          <w:szCs w:val="28"/>
+        </w:rPr>
+        <w:br/>
+      </w:r>
       <w:hyperlink r:id="rId4" w:history="1">
         <w:r>
           <w:rPr>
             <w:rStyle w:val="Hyperlink"/>
-            <w:sz w:val="28"/>
-            <w:szCs w:val="28"/>
-            <w:lang w:val="fr-CH"/>
           </w:rPr>
-          <w:t>https://www.digitec.ch/de/s1/product/logilink-nano-wlan-usb-20-150mbits-netzwerkadapter-2435562</w:t>
+          <w:t>https://www.conrad.ch/de/p/infineon-technologies-irfz44zpbf-mosfet-1-n-kanal-80-w-to-220ab-161135.html</w:t>
         </w:r>
       </w:hyperlink>
     </w:p>
@@ -138,265 +140,38 @@
         <w:rPr>
           <w:sz w:val="28"/>
           <w:szCs w:val="28"/>
-          <w:lang w:val="fr-CH"/>
-        </w:rPr>
-      </w:pPr>
-      <w:proofErr w:type="spellStart"/>
-      <w:r>
-        <w:rPr>
-          <w:sz w:val="28"/>
-          <w:szCs w:val="28"/>
-          <w:lang w:val="fr-CH"/>
-        </w:rPr>
-        <w:t>Steck</w:t>
-      </w:r>
-      <w:r>
-        <w:rPr>
-          <w:sz w:val="28"/>
-          <w:szCs w:val="28"/>
-          <w:lang w:val="fr-CH"/>
-        </w:rPr>
-        <w:t>platinen</w:t>
-      </w:r>
-      <w:proofErr w:type="spellEnd"/>
-      <w:r>
-        <w:rPr>
-          <w:sz w:val="28"/>
-          <w:szCs w:val="28"/>
-          <w:lang w:val="fr-CH"/>
-        </w:rPr>
-        <w:br/>
-      </w:r>
+        </w:rPr>
+      </w:pPr>
+      <w:r>
+        <w:rPr>
+          <w:sz w:val="28"/>
+          <w:szCs w:val="28"/>
+        </w:rPr>
+        <w:t>Niedervolt Buchse</w:t>
+      </w:r>
+      <w:r>
+        <w:rPr>
+          <w:sz w:val="28"/>
+          <w:szCs w:val="28"/>
+        </w:rPr>
+        <w:t xml:space="preserve"> 3 Stück</w:t>
+      </w:r>
+    </w:p>
+    <w:p>
+      <w:pPr>
+        <w:rPr>
+          <w:sz w:val="28"/>
+          <w:szCs w:val="28"/>
+        </w:rPr>
+      </w:pPr>
       <w:hyperlink r:id="rId5" w:history="1">
         <w:r>
           <w:rPr>
             <w:rStyle w:val="Hyperlink"/>
             <w:sz w:val="28"/>
             <w:szCs w:val="28"/>
-            <w:lang w:val="fr-CH"/>
           </w:rPr>
-          <w:t>https://www.digitec.ch/de/s1/product/sertronics-breadboard-breadboard-elektronikzubehoer-gehaeuse-8192188</w:t>
-        </w:r>
-      </w:hyperlink>
-    </w:p>
-    <w:p>
-      <w:pPr>
-        <w:rPr>
-          <w:sz w:val="28"/>
-          <w:szCs w:val="28"/>
-        </w:rPr>
-      </w:pPr>
-      <w:r>
-        <w:rPr>
-          <w:sz w:val="28"/>
-          <w:szCs w:val="28"/>
-        </w:rPr>
-        <w:t>Steckbrücken</w:t>
-      </w:r>
-      <w:r>
-        <w:rPr>
-          <w:sz w:val="28"/>
-          <w:szCs w:val="28"/>
-        </w:rPr>
-        <w:t xml:space="preserve"> (male zu </w:t>
-      </w:r>
-      <w:proofErr w:type="spellStart"/>
-      <w:r>
-        <w:rPr>
-          <w:sz w:val="28"/>
-          <w:szCs w:val="28"/>
-        </w:rPr>
-        <w:t>Female</w:t>
-      </w:r>
-      <w:proofErr w:type="spellEnd"/>
-      <w:r>
-        <w:rPr>
-          <w:sz w:val="28"/>
-          <w:szCs w:val="28"/>
-        </w:rPr>
-        <w:t>)</w:t>
-      </w:r>
-      <w:r>
-        <w:rPr>
-          <w:sz w:val="28"/>
-          <w:szCs w:val="28"/>
-        </w:rPr>
-        <w:br/>
-      </w:r>
-      <w:hyperlink r:id="rId6" w:history="1">
-        <w:r>
-          <w:rPr>
-            <w:rStyle w:val="Hyperlink"/>
-            <w:sz w:val="28"/>
-            <w:szCs w:val="28"/>
-          </w:rPr>
-          <w:t>https://www.digitec.ch/de/s1/product/velleman-40-pin-jumper-kabel-male-to-female-30cm-entwicklungsboard-kit-12256213</w:t>
-        </w:r>
-      </w:hyperlink>
-    </w:p>
-    <w:p>
-      <w:pPr>
-        <w:rPr>
-          <w:rStyle w:val="ng-scope"/>
-          <w:sz w:val="28"/>
-          <w:szCs w:val="28"/>
-        </w:rPr>
-      </w:pPr>
-      <w:r>
-        <w:rPr>
-          <w:rStyle w:val="ng-scope"/>
-          <w:sz w:val="28"/>
-          <w:szCs w:val="28"/>
-        </w:rPr>
-        <w:t>Steckbrücken (male zu male)</w:t>
-      </w:r>
-      <w:bookmarkStart w:id="0" w:name="_GoBack"/>
-      <w:bookmarkEnd w:id="0"/>
-      <w:r>
-        <w:rPr>
-          <w:rStyle w:val="ng-scope"/>
-          <w:sz w:val="28"/>
-          <w:szCs w:val="28"/>
-        </w:rPr>
-        <w:br/>
-      </w:r>
-      <w:hyperlink r:id="rId7" w:history="1">
-        <w:r>
-          <w:rPr>
-            <w:rStyle w:val="Hyperlink"/>
-            <w:sz w:val="28"/>
-            <w:szCs w:val="28"/>
-          </w:rPr>
-          <w:t>https://www.digitec.ch/de/s1/product/velleman-40-pin-jumper-kabel-male-to-male-30cm-entwicklungsboard-kit-12256583</w:t>
-        </w:r>
-      </w:hyperlink>
-    </w:p>
-    <w:p>
-      <w:pPr>
-        <w:rPr>
-          <w:rStyle w:val="ng-scope"/>
-          <w:sz w:val="28"/>
-          <w:szCs w:val="28"/>
-        </w:rPr>
-      </w:pPr>
-      <w:r>
-        <w:rPr>
-          <w:rStyle w:val="ng-scope"/>
-          <w:sz w:val="28"/>
-          <w:szCs w:val="28"/>
-        </w:rPr>
-        <w:t>Drei N-Kanal MOSFETs</w:t>
-      </w:r>
-      <w:r>
-        <w:rPr>
-          <w:rStyle w:val="ng-scope"/>
-          <w:sz w:val="28"/>
-          <w:szCs w:val="28"/>
-        </w:rPr>
-        <w:br/>
-      </w:r>
-      <w:hyperlink r:id="rId8" w:history="1">
-        <w:r>
-          <w:rPr>
-            <w:rStyle w:val="Hyperlink"/>
-            <w:sz w:val="28"/>
-            <w:szCs w:val="28"/>
-          </w:rPr>
-          <w:t>https://www.digitec.ch/de/s1/product/oem-bd139-npn-bipolar-transistor-elektronikzubehoer-gehaeuse-5999530</w:t>
-        </w:r>
-      </w:hyperlink>
-    </w:p>
-    <w:p>
-      <w:pPr>
-        <w:rPr>
-          <w:sz w:val="28"/>
-          <w:szCs w:val="28"/>
-        </w:rPr>
-      </w:pPr>
-      <w:r>
-        <w:rPr>
-          <w:sz w:val="28"/>
-          <w:szCs w:val="28"/>
-        </w:rPr>
-        <w:t>Niedervolt Buchse</w:t>
-      </w:r>
-    </w:p>
-    <w:p>
-      <w:pPr>
-        <w:rPr>
-          <w:sz w:val="28"/>
-          <w:szCs w:val="28"/>
-        </w:rPr>
-      </w:pPr>
-      <w:r>
-        <w:rPr>
-          <w:sz w:val="28"/>
-          <w:szCs w:val="28"/>
-        </w:rPr>
-        <w:t xml:space="preserve">Kaufe ich privat da ich im Digitec nichts vergleichbar </w:t>
-      </w:r>
-      <w:proofErr w:type="gramStart"/>
-      <w:r>
-        <w:rPr>
-          <w:sz w:val="28"/>
-          <w:szCs w:val="28"/>
-        </w:rPr>
-        <w:t>gutes</w:t>
-      </w:r>
-      <w:proofErr w:type="gramEnd"/>
-      <w:r>
-        <w:rPr>
-          <w:sz w:val="28"/>
-          <w:szCs w:val="28"/>
-        </w:rPr>
-        <w:t xml:space="preserve"> gefunden habe</w:t>
-      </w:r>
-    </w:p>
-    <w:p>
-      <w:pPr>
-        <w:rPr>
-          <w:sz w:val="28"/>
-          <w:szCs w:val="28"/>
-        </w:rPr>
-      </w:pPr>
-      <w:r>
-        <w:rPr>
-          <w:sz w:val="28"/>
-          <w:szCs w:val="28"/>
-        </w:rPr>
-        <w:t xml:space="preserve">LED </w:t>
-      </w:r>
-      <w:proofErr w:type="spellStart"/>
-      <w:r>
-        <w:rPr>
-          <w:sz w:val="28"/>
-          <w:szCs w:val="28"/>
-        </w:rPr>
-        <w:t>strips</w:t>
-      </w:r>
-      <w:proofErr w:type="spellEnd"/>
-      <w:r>
-        <w:rPr>
-          <w:sz w:val="28"/>
-          <w:szCs w:val="28"/>
-        </w:rPr>
-        <w:t xml:space="preserve"> </w:t>
-      </w:r>
-      <w:r>
-        <w:rPr>
-          <w:sz w:val="28"/>
-          <w:szCs w:val="28"/>
-        </w:rPr>
-        <w:br/>
-      </w:r>
-      <w:hyperlink r:id="rId9" w:history="1">
-        <w:r>
-          <w:rPr>
-            <w:rStyle w:val="Hyperlink"/>
-            <w:sz w:val="28"/>
-            <w:szCs w:val="28"/>
-          </w:rPr>
-          <w:t>https://www.digitec.ch/de/s1/product/philips-hue-lightstrips-basispaket-200cm-rgbw-led-streifen-5628456</w:t>
+          <w:t>https://www.conrad.ch/de/p/tru-components-dc-13f-niedervolt-steckverbinder-buchse-gerade-5-5-mm-5-5-mm-2-5-mm-1-st-1570909.html</w:t>
         </w:r>
       </w:hyperlink>
     </w:p>

</xml_diff>